<commit_message>
Add Batch Certificate Module | APP STATUS: UNSTABLE
</commit_message>
<xml_diff>
--- a/src/assets/TMS/BlockBatchCertificateFormat.docx
+++ b/src/assets/TMS/BlockBatchCertificateFormat.docx
@@ -23,7 +23,7 @@
           <w:lang w:bidi="hi-IN"/>
         </w:rPr>
         <w:drawing>
-          <wp:anchor distT="0" distB="0" distL="114300" distR="114300" simplePos="0" relativeHeight="251656192" behindDoc="1" locked="0" layoutInCell="1" allowOverlap="1" wp14:anchorId="3849778A" wp14:editId="0A544450">
+          <wp:anchor distT="0" distB="0" distL="114300" distR="114300" simplePos="0" relativeHeight="251656704" behindDoc="1" locked="0" layoutInCell="1" allowOverlap="1" wp14:anchorId="3849778A" wp14:editId="0A544450">
             <wp:simplePos x="0" y="0"/>
             <wp:positionH relativeFrom="column">
               <wp:posOffset>6081623</wp:posOffset>
@@ -88,7 +88,7 @@
           <w:lang w:val="en-IN"/>
         </w:rPr>
         <w:drawing>
-          <wp:anchor distT="0" distB="0" distL="114300" distR="114300" simplePos="0" relativeHeight="251661312" behindDoc="1" locked="0" layoutInCell="1" allowOverlap="1" wp14:anchorId="1A59BCE9" wp14:editId="6ED55CC1">
+          <wp:anchor distT="0" distB="0" distL="114300" distR="114300" simplePos="0" relativeHeight="251657728" behindDoc="1" locked="0" layoutInCell="1" allowOverlap="1" wp14:anchorId="1A59BCE9" wp14:editId="6ED55CC1">
             <wp:simplePos x="0" y="0"/>
             <wp:positionH relativeFrom="column">
               <wp:posOffset>-9022</wp:posOffset>
@@ -162,7 +162,7 @@
           <w:lang w:val="hi-IN" w:bidi="hi-IN"/>
         </w:rPr>
         <w:pict w14:anchorId="2F0979CE">
-          <v:rect id="_x0000_s1026" style="position:absolute;left:0;text-align:left;margin-left:213.65pt;margin-top:7.3pt;width:116.9pt;height:31.75pt;z-index:251661312" filled="f" strokecolor="black [3213]"/>
+          <v:rect id="_x0000_s1026" style="position:absolute;left:0;text-align:left;margin-left:213.65pt;margin-top:7.3pt;width:116.9pt;height:31.75pt;z-index:251658752" filled="f" strokecolor="black [3213]"/>
         </w:pict>
       </w:r>
       <w:r>
@@ -243,25 +243,7 @@
           <w:szCs w:val="24"/>
           <w:lang w:bidi="hi-IN"/>
         </w:rPr>
-        <w:t>&lt;</w:t>
-      </w:r>
-      <w:proofErr w:type="spellStart"/>
-      <w:r>
-        <w:rPr>
-          <w:sz w:val="24"/>
-          <w:szCs w:val="24"/>
-          <w:lang w:bidi="hi-IN"/>
-        </w:rPr>
-        <w:t>block_name_en</w:t>
-      </w:r>
-      <w:proofErr w:type="spellEnd"/>
-      <w:r>
-        <w:rPr>
-          <w:sz w:val="24"/>
-          <w:szCs w:val="24"/>
-          <w:lang w:bidi="hi-IN"/>
-        </w:rPr>
-        <w:t>&gt;</w:t>
+        <w:t>&lt;block_name_en&gt;</w:t>
       </w:r>
       <w:r>
         <w:rPr>
@@ -307,25 +289,7 @@
           <w:szCs w:val="24"/>
           <w:lang w:val="en-IN" w:bidi="hi-IN"/>
         </w:rPr>
-        <w:t>&lt;</w:t>
-      </w:r>
-      <w:proofErr w:type="spellStart"/>
-      <w:r>
-        <w:rPr>
-          <w:sz w:val="24"/>
-          <w:szCs w:val="24"/>
-          <w:lang w:val="en-IN" w:bidi="hi-IN"/>
-        </w:rPr>
-        <w:t>today_date</w:t>
-      </w:r>
-      <w:proofErr w:type="spellEnd"/>
-      <w:r>
-        <w:rPr>
-          <w:sz w:val="24"/>
-          <w:szCs w:val="24"/>
-          <w:lang w:val="en-IN" w:bidi="hi-IN"/>
-        </w:rPr>
-        <w:t>&gt;</w:t>
+        <w:t>&lt;today_date&gt;</w:t>
       </w:r>
     </w:p>
     <w:p>
@@ -362,32 +326,14 @@
           <w:szCs w:val="24"/>
           <w:lang w:val="en-IN" w:bidi="hi-IN"/>
         </w:rPr>
-        <w:t>&lt;</w:t>
-      </w:r>
-      <w:proofErr w:type="spellStart"/>
+        <w:t>&lt;financial_year&gt;</w:t>
+      </w:r>
       <w:r>
         <w:rPr>
           <w:sz w:val="24"/>
           <w:szCs w:val="24"/>
           <w:lang w:val="en-IN" w:bidi="hi-IN"/>
         </w:rPr>
-        <w:t>financial_year</w:t>
-      </w:r>
-      <w:proofErr w:type="spellEnd"/>
-      <w:r>
-        <w:rPr>
-          <w:sz w:val="24"/>
-          <w:szCs w:val="24"/>
-          <w:lang w:val="en-IN" w:bidi="hi-IN"/>
-        </w:rPr>
-        <w:t>&gt;</w:t>
-      </w:r>
-      <w:r>
-        <w:rPr>
-          <w:sz w:val="24"/>
-          <w:szCs w:val="24"/>
-          <w:lang w:val="en-IN" w:bidi="hi-IN"/>
-        </w:rPr>
         <w:t xml:space="preserve"> </w:t>
       </w:r>
       <w:r>
@@ -413,25 +359,7 @@
           <w:szCs w:val="24"/>
           <w:lang w:val="en-IN"/>
         </w:rPr>
-        <w:t>&lt;training_plan__theme__</w:t>
-      </w:r>
-      <w:proofErr w:type="spellStart"/>
-      <w:r>
-        <w:rPr>
-          <w:sz w:val="24"/>
-          <w:szCs w:val="24"/>
-          <w:lang w:val="en-IN"/>
-        </w:rPr>
-        <w:t>theme_name</w:t>
-      </w:r>
-      <w:proofErr w:type="spellEnd"/>
-      <w:r>
-        <w:rPr>
-          <w:sz w:val="24"/>
-          <w:szCs w:val="24"/>
-          <w:lang w:val="en-IN"/>
-        </w:rPr>
-        <w:t xml:space="preserve">&gt; </w:t>
+        <w:t xml:space="preserve">&lt;training_plan__theme__theme_name&gt; </w:t>
       </w:r>
       <w:r>
         <w:rPr>
@@ -447,25 +375,7 @@
           <w:szCs w:val="24"/>
           <w:lang w:val="en-IN"/>
         </w:rPr>
-        <w:t>&lt;training_request__</w:t>
-      </w:r>
-      <w:proofErr w:type="spellStart"/>
-      <w:r>
-        <w:rPr>
-          <w:sz w:val="24"/>
-          <w:szCs w:val="24"/>
-          <w:lang w:val="en-IN"/>
-        </w:rPr>
-        <w:t>training_type</w:t>
-      </w:r>
-      <w:proofErr w:type="spellEnd"/>
-      <w:r>
-        <w:rPr>
-          <w:sz w:val="24"/>
-          <w:szCs w:val="24"/>
-          <w:lang w:val="en-IN"/>
-        </w:rPr>
-        <w:t>&gt;</w:t>
+        <w:t>&lt;training_request__training_type&gt;</w:t>
       </w:r>
       <w:r>
         <w:rPr>
@@ -560,18 +470,8 @@
           <w:szCs w:val="24"/>
           <w:lang w:val="en-IN"/>
         </w:rPr>
-        <w:t>theme__</w:t>
-      </w:r>
-      <w:proofErr w:type="spellStart"/>
-      <w:r>
-        <w:rPr>
-          <w:sz w:val="24"/>
-          <w:szCs w:val="24"/>
-          <w:lang w:val="en-IN"/>
-        </w:rPr>
-        <w:t>theme_name</w:t>
-      </w:r>
-      <w:proofErr w:type="spellEnd"/>
+        <w:t>theme__theme_name</w:t>
+      </w:r>
       <w:r>
         <w:rPr>
           <w:sz w:val="24"/>
@@ -602,25 +502,7 @@
           <w:szCs w:val="24"/>
           <w:lang w:val="en-IN"/>
         </w:rPr>
-        <w:t>&lt;training_request__</w:t>
-      </w:r>
-      <w:proofErr w:type="spellStart"/>
-      <w:r>
-        <w:rPr>
-          <w:sz w:val="24"/>
-          <w:szCs w:val="24"/>
-          <w:lang w:val="en-IN"/>
-        </w:rPr>
-        <w:t>training_type</w:t>
-      </w:r>
-      <w:proofErr w:type="spellEnd"/>
-      <w:r>
-        <w:rPr>
-          <w:sz w:val="24"/>
-          <w:szCs w:val="24"/>
-          <w:lang w:val="en-IN"/>
-        </w:rPr>
-        <w:t>&gt;</w:t>
+        <w:t>&lt;training_request__training_type&gt;</w:t>
       </w:r>
       <w:r>
         <w:rPr>
@@ -661,25 +543,7 @@
           <w:szCs w:val="24"/>
           <w:lang w:val="en-IN"/>
         </w:rPr>
-        <w:t>&lt;training_plan__</w:t>
-      </w:r>
-      <w:proofErr w:type="spellStart"/>
-      <w:r>
-        <w:rPr>
-          <w:sz w:val="24"/>
-          <w:szCs w:val="24"/>
-          <w:lang w:val="en-IN"/>
-        </w:rPr>
-        <w:t>no_of_days</w:t>
-      </w:r>
-      <w:proofErr w:type="spellEnd"/>
-      <w:r>
-        <w:rPr>
-          <w:sz w:val="24"/>
-          <w:szCs w:val="24"/>
-          <w:lang w:val="en-IN"/>
-        </w:rPr>
-        <w:t>&gt;</w:t>
+        <w:t>&lt;training_plan__no_of_days&gt;</w:t>
       </w:r>
       <w:r>
         <w:rPr>
@@ -704,25 +568,7 @@
           <w:szCs w:val="24"/>
           <w:lang w:bidi="hi-IN"/>
         </w:rPr>
-        <w:t>&lt;training_plan__</w:t>
-      </w:r>
-      <w:proofErr w:type="spellStart"/>
-      <w:r>
-        <w:rPr>
-          <w:sz w:val="24"/>
-          <w:szCs w:val="24"/>
-          <w:lang w:bidi="hi-IN"/>
-        </w:rPr>
-        <w:t>type_of_training</w:t>
-      </w:r>
-      <w:proofErr w:type="spellEnd"/>
-      <w:r>
-        <w:rPr>
-          <w:sz w:val="24"/>
-          <w:szCs w:val="24"/>
-          <w:lang w:bidi="hi-IN"/>
-        </w:rPr>
-        <w:t>&gt;</w:t>
+        <w:t>&lt;training_plan__type_of_training&gt;</w:t>
       </w:r>
       <w:r>
         <w:rPr>
@@ -781,25 +627,7 @@
           <w:szCs w:val="24"/>
           <w:lang w:val="en-IN"/>
         </w:rPr>
-        <w:t>&lt;</w:t>
-      </w:r>
-      <w:proofErr w:type="spellStart"/>
-      <w:r>
-        <w:rPr>
-          <w:sz w:val="24"/>
-          <w:szCs w:val="24"/>
-          <w:lang w:val="en-IN"/>
-        </w:rPr>
-        <w:t>financial_year</w:t>
-      </w:r>
-      <w:proofErr w:type="spellEnd"/>
-      <w:r>
-        <w:rPr>
-          <w:sz w:val="24"/>
-          <w:szCs w:val="24"/>
-          <w:lang w:val="en-IN"/>
-        </w:rPr>
-        <w:t>&gt;</w:t>
+        <w:t>&lt;financial_year&gt;</w:t>
       </w:r>
       <w:r>
         <w:rPr>
@@ -859,25 +687,7 @@
           <w:szCs w:val="24"/>
           <w:lang w:val="en-IN"/>
         </w:rPr>
-        <w:t>&lt;batch__</w:t>
-      </w:r>
-      <w:proofErr w:type="spellStart"/>
-      <w:r>
-        <w:rPr>
-          <w:sz w:val="24"/>
-          <w:szCs w:val="24"/>
-          <w:lang w:val="en-IN"/>
-        </w:rPr>
-        <w:t>start_date</w:t>
-      </w:r>
-      <w:proofErr w:type="spellEnd"/>
-      <w:r>
-        <w:rPr>
-          <w:sz w:val="24"/>
-          <w:szCs w:val="24"/>
-          <w:lang w:val="en-IN"/>
-        </w:rPr>
-        <w:t>&gt;</w:t>
+        <w:t>&lt;batch__start_date&gt;</w:t>
       </w:r>
       <w:r>
         <w:rPr>
@@ -902,33 +712,7 @@
           <w:szCs w:val="24"/>
           <w:lang w:val="en-IN"/>
         </w:rPr>
-        <w:t>&lt;batch__</w:t>
-      </w:r>
-      <w:proofErr w:type="spellStart"/>
-      <w:r>
-        <w:rPr>
-          <w:sz w:val="24"/>
-          <w:szCs w:val="24"/>
-          <w:lang w:val="en-IN"/>
-        </w:rPr>
-        <w:t>end</w:t>
-      </w:r>
-      <w:r>
-        <w:rPr>
-          <w:sz w:val="24"/>
-          <w:szCs w:val="24"/>
-          <w:lang w:val="en-IN"/>
-        </w:rPr>
-        <w:t>_date</w:t>
-      </w:r>
-      <w:proofErr w:type="spellEnd"/>
-      <w:r>
-        <w:rPr>
-          <w:sz w:val="24"/>
-          <w:szCs w:val="24"/>
-          <w:lang w:val="en-IN"/>
-        </w:rPr>
-        <w:t>&gt;</w:t>
+        <w:t>&lt;batch__end_date&gt;</w:t>
       </w:r>
       <w:r>
         <w:rPr>
@@ -961,25 +745,7 @@
           <w:szCs w:val="24"/>
           <w:lang w:bidi="hi-IN"/>
         </w:rPr>
-        <w:t>&lt;</w:t>
-      </w:r>
-      <w:proofErr w:type="spellStart"/>
-      <w:r>
-        <w:rPr>
-          <w:sz w:val="24"/>
-          <w:szCs w:val="24"/>
-          <w:lang w:bidi="hi-IN"/>
-        </w:rPr>
-        <w:t>training_request__level</w:t>
-      </w:r>
-      <w:proofErr w:type="spellEnd"/>
-      <w:r>
-        <w:rPr>
-          <w:sz w:val="24"/>
-          <w:szCs w:val="24"/>
-          <w:lang w:bidi="hi-IN"/>
-        </w:rPr>
-        <w:t>&gt;</w:t>
+        <w:t>&lt;training_request__level&gt;</w:t>
       </w:r>
       <w:r>
         <w:rPr>
@@ -996,25 +762,7 @@
           <w:szCs w:val="24"/>
           <w:lang w:bidi="hi-IN"/>
         </w:rPr>
-        <w:t>&lt;training_request__block__</w:t>
-      </w:r>
-      <w:proofErr w:type="spellStart"/>
-      <w:r>
-        <w:rPr>
-          <w:sz w:val="24"/>
-          <w:szCs w:val="24"/>
-          <w:lang w:bidi="hi-IN"/>
-        </w:rPr>
-        <w:t>block_name_en</w:t>
-      </w:r>
-      <w:proofErr w:type="spellEnd"/>
-      <w:r>
-        <w:rPr>
-          <w:sz w:val="24"/>
-          <w:szCs w:val="24"/>
-          <w:lang w:bidi="hi-IN"/>
-        </w:rPr>
-        <w:t>&gt;</w:t>
+        <w:t>&lt;block_name_en&gt;</w:t>
       </w:r>
       <w:r>
         <w:rPr>
@@ -1166,25 +914,7 @@
           <w:szCs w:val="24"/>
           <w:lang w:val="en-IN"/>
         </w:rPr>
-        <w:t>&lt;</w:t>
-      </w:r>
-      <w:proofErr w:type="spellStart"/>
-      <w:r>
-        <w:rPr>
-          <w:sz w:val="24"/>
-          <w:szCs w:val="24"/>
-          <w:lang w:val="en-IN"/>
-        </w:rPr>
-        <w:t>training_plan__name</w:t>
-      </w:r>
-      <w:proofErr w:type="spellEnd"/>
-      <w:r>
-        <w:rPr>
-          <w:sz w:val="24"/>
-          <w:szCs w:val="24"/>
-          <w:lang w:val="en-IN"/>
-        </w:rPr>
-        <w:t>&gt;</w:t>
+        <w:t>&lt;training_plan__name&gt;</w:t>
       </w:r>
       <w:r>
         <w:rPr>
@@ -1394,43 +1124,7 @@
           <w:szCs w:val="24"/>
           <w:lang w:val="en-IN"/>
         </w:rPr>
-        <w:t xml:space="preserve"> &lt;</w:t>
-      </w:r>
-      <w:proofErr w:type="spellStart"/>
-      <w:r>
-        <w:rPr>
-          <w:sz w:val="24"/>
-          <w:szCs w:val="24"/>
-          <w:lang w:val="en-IN"/>
-        </w:rPr>
-        <w:t>count_BatchBeneficiary</w:t>
-      </w:r>
-      <w:proofErr w:type="spellEnd"/>
-      <w:r>
-        <w:rPr>
-          <w:sz w:val="24"/>
-          <w:szCs w:val="24"/>
-          <w:lang w:val="en-IN"/>
-        </w:rPr>
-        <w:t>&gt; / &lt;</w:t>
-      </w:r>
-      <w:proofErr w:type="spellStart"/>
-      <w:r>
-        <w:rPr>
-          <w:sz w:val="24"/>
-          <w:szCs w:val="24"/>
-          <w:lang w:val="en-IN"/>
-        </w:rPr>
-        <w:t>count_BatchTrainer</w:t>
-      </w:r>
-      <w:proofErr w:type="spellEnd"/>
-      <w:r>
-        <w:rPr>
-          <w:sz w:val="24"/>
-          <w:szCs w:val="24"/>
-          <w:lang w:val="en-IN"/>
-        </w:rPr>
-        <w:t>&gt;</w:t>
+        <w:t xml:space="preserve"> &lt;count_BatchBeneficiary&gt; / &lt;count_BatchTrainer&gt;</w:t>
       </w:r>
     </w:p>
     <w:p>
@@ -1475,7 +1169,6 @@
         </w:rPr>
         <w:t>&lt;</w:t>
       </w:r>
-      <w:proofErr w:type="spellStart"/>
       <w:r>
         <w:rPr>
           <w:rFonts w:cs="Mangal"/>
@@ -1485,7 +1178,6 @@
         </w:rPr>
         <w:t>BatchMasterTrainer_name</w:t>
       </w:r>
-      <w:proofErr w:type="spellEnd"/>
       <w:r>
         <w:rPr>
           <w:rFonts w:cs="Mangal"/>
@@ -1706,25 +1398,7 @@
                 <w:szCs w:val="24"/>
                 <w:lang w:val="en-IN"/>
               </w:rPr>
-              <w:t>&lt;</w:t>
-            </w:r>
-            <w:proofErr w:type="spellStart"/>
-            <w:r>
-              <w:rPr>
-                <w:sz w:val="24"/>
-                <w:szCs w:val="24"/>
-                <w:lang w:val="en-IN"/>
-              </w:rPr>
-              <w:t>block_name_en</w:t>
-            </w:r>
-            <w:proofErr w:type="spellEnd"/>
-            <w:r>
-              <w:rPr>
-                <w:sz w:val="24"/>
-                <w:szCs w:val="24"/>
-                <w:lang w:val="en-IN"/>
-              </w:rPr>
-              <w:t>&gt;</w:t>
+              <w:t>&lt;block_name_en&gt;</w:t>
             </w:r>
           </w:p>
         </w:tc>
@@ -1779,25 +1453,7 @@
                 <w:szCs w:val="24"/>
                 <w:lang w:val="en-IN"/>
               </w:rPr>
-              <w:t>&lt;</w:t>
-            </w:r>
-            <w:proofErr w:type="spellStart"/>
-            <w:r>
-              <w:rPr>
-                <w:sz w:val="24"/>
-                <w:szCs w:val="24"/>
-                <w:lang w:val="en-IN"/>
-              </w:rPr>
-              <w:t>today_date</w:t>
-            </w:r>
-            <w:proofErr w:type="spellEnd"/>
-            <w:r>
-              <w:rPr>
-                <w:sz w:val="24"/>
-                <w:szCs w:val="24"/>
-                <w:lang w:val="en-IN"/>
-              </w:rPr>
-              <w:t>&gt;</w:t>
+              <w:t>&lt;today_date&gt;</w:t>
             </w:r>
           </w:p>
         </w:tc>
@@ -2046,86 +1702,21 @@
                 <w:szCs w:val="24"/>
                 <w:lang w:val="en-IN" w:bidi="hi-IN"/>
               </w:rPr>
-              <w:t>&lt;username&gt;</w:t>
-            </w:r>
-          </w:p>
-        </w:tc>
-      </w:tr>
-      <w:tr>
-        <w:tc>
-          <w:tcPr>
-            <w:tcW w:w="5508" w:type="dxa"/>
-            <w:vAlign w:val="center"/>
-          </w:tcPr>
-          <w:p>
-            <w:pPr>
-              <w:rPr>
-                <w:b/>
-                <w:bCs/>
-                <w:sz w:val="24"/>
-                <w:szCs w:val="24"/>
-                <w:lang w:bidi="hi-IN"/>
-              </w:rPr>
-            </w:pPr>
-            <w:r>
-              <w:rPr>
-                <w:b/>
-                <w:bCs/>
-                <w:sz w:val="24"/>
-                <w:szCs w:val="24"/>
-                <w:cs/>
-                <w:lang w:bidi="hi-IN"/>
-              </w:rPr>
-              <w:t>कार्यालय</w:t>
-            </w:r>
-          </w:p>
-        </w:tc>
-        <w:tc>
-          <w:tcPr>
-            <w:tcW w:w="5508" w:type="dxa"/>
-            <w:vAlign w:val="center"/>
-          </w:tcPr>
-          <w:p>
-            <w:pPr>
-              <w:rPr>
-                <w:b/>
-                <w:bCs/>
-                <w:sz w:val="24"/>
-                <w:szCs w:val="24"/>
-                <w:lang w:bidi="hi-IN"/>
-              </w:rPr>
-            </w:pPr>
-            <w:r>
-              <w:rPr>
-                <w:sz w:val="24"/>
-                <w:szCs w:val="24"/>
-                <w:lang w:val="en-IN"/>
-              </w:rPr>
               <w:t>&lt;</w:t>
             </w:r>
-            <w:proofErr w:type="spellStart"/>
             <w:r>
               <w:rPr>
                 <w:sz w:val="24"/>
                 <w:szCs w:val="24"/>
-                <w:lang w:val="en-IN"/>
-              </w:rPr>
-              <w:t>district</w:t>
+                <w:lang w:val="en-IN" w:bidi="hi-IN"/>
+              </w:rPr>
+              <w:t>dist_user</w:t>
             </w:r>
             <w:r>
               <w:rPr>
                 <w:sz w:val="24"/>
                 <w:szCs w:val="24"/>
-                <w:lang w:val="en-IN"/>
-              </w:rPr>
-              <w:t>_name_en</w:t>
-            </w:r>
-            <w:proofErr w:type="spellEnd"/>
-            <w:r>
-              <w:rPr>
-                <w:sz w:val="24"/>
-                <w:szCs w:val="24"/>
-                <w:lang w:val="en-IN"/>
+                <w:lang w:val="en-IN" w:bidi="hi-IN"/>
               </w:rPr>
               <w:t>&gt;</w:t>
             </w:r>
@@ -2157,6 +1748,61 @@
                 <w:cs/>
                 <w:lang w:bidi="hi-IN"/>
               </w:rPr>
+              <w:t>कार्यालय</w:t>
+            </w:r>
+          </w:p>
+        </w:tc>
+        <w:tc>
+          <w:tcPr>
+            <w:tcW w:w="5508" w:type="dxa"/>
+            <w:vAlign w:val="center"/>
+          </w:tcPr>
+          <w:p>
+            <w:pPr>
+              <w:rPr>
+                <w:b/>
+                <w:bCs/>
+                <w:sz w:val="24"/>
+                <w:szCs w:val="24"/>
+                <w:lang w:bidi="hi-IN"/>
+              </w:rPr>
+            </w:pPr>
+            <w:r>
+              <w:rPr>
+                <w:sz w:val="24"/>
+                <w:szCs w:val="24"/>
+                <w:lang w:val="en-IN"/>
+              </w:rPr>
+              <w:t>&lt;district_name_en&gt;</w:t>
+            </w:r>
+          </w:p>
+        </w:tc>
+      </w:tr>
+      <w:tr>
+        <w:tc>
+          <w:tcPr>
+            <w:tcW w:w="5508" w:type="dxa"/>
+            <w:vAlign w:val="center"/>
+          </w:tcPr>
+          <w:p>
+            <w:pPr>
+              <w:rPr>
+                <w:b/>
+                <w:bCs/>
+                <w:sz w:val="24"/>
+                <w:szCs w:val="24"/>
+                <w:lang w:bidi="hi-IN"/>
+              </w:rPr>
+            </w:pPr>
+            <w:r>
+              <w:rPr>
+                <w:b/>
+                <w:bCs/>
+                <w:sz w:val="24"/>
+                <w:szCs w:val="24"/>
+                <w:cs/>
+                <w:lang w:bidi="hi-IN"/>
+              </w:rPr>
               <w:t>निर्गमन तिथि</w:t>
             </w:r>
           </w:p>
@@ -2182,25 +1828,7 @@
                 <w:szCs w:val="24"/>
                 <w:lang w:val="en-IN"/>
               </w:rPr>
-              <w:t>&lt;</w:t>
-            </w:r>
-            <w:proofErr w:type="spellStart"/>
-            <w:r>
-              <w:rPr>
-                <w:sz w:val="24"/>
-                <w:szCs w:val="24"/>
-                <w:lang w:val="en-IN"/>
-              </w:rPr>
-              <w:t>today_date</w:t>
-            </w:r>
-            <w:proofErr w:type="spellEnd"/>
-            <w:r>
-              <w:rPr>
-                <w:sz w:val="24"/>
-                <w:szCs w:val="24"/>
-                <w:lang w:val="en-IN"/>
-              </w:rPr>
-              <w:t>&gt;</w:t>
+              <w:t>&lt;today_date&gt;</w:t>
             </w:r>
           </w:p>
         </w:tc>
@@ -2930,6 +2558,7 @@
   <w:style w:type="character" w:default="1" w:styleId="DefaultParagraphFont">
     <w:name w:val="Default Paragraph Font"/>
     <w:uiPriority w:val="1"/>
+    <w:semiHidden/>
     <w:unhideWhenUsed/>
   </w:style>
   <w:style w:type="table" w:default="1" w:styleId="TableNormal">

</xml_diff>